<commit_message>
Small improvements to Functional Safety Concept. Creation of Technical Safety Concept.
</commit_message>
<xml_diff>
--- a/03_FunctionalSafetyConcept_LaneAssistance.docx
+++ b/03_FunctionalSafetyConcept_LaneAssistance.docx
@@ -275,7 +275,7 @@
         <w:spacing w:before="480" w:after="180" w:line="240" w:lineRule="auto"/>
         <w:contextualSpacing w:val="0"/>
       </w:pPr>
-      <w:bookmarkStart w:id="6" w:name="_Toc527913068"/>
+      <w:bookmarkStart w:id="6" w:name="_Toc527918936"/>
       <w:r>
         <w:lastRenderedPageBreak/>
         <w:t>Document history</w:t>
@@ -487,8 +487,18 @@
                 <w:sz w:val="22"/>
                 <w:szCs w:val="22"/>
               </w:rPr>
-              <w:t>Rodrigo Vasconcelos</w:t>
-            </w:r>
+              <w:t xml:space="preserve">Rodrigo </w:t>
+            </w:r>
+            <w:proofErr w:type="spellStart"/>
+            <w:r>
+              <w:rPr>
+                <w:rFonts w:ascii="Calibri" w:eastAsia="Calibri" w:hAnsi="Calibri" w:cs="Calibri"/>
+                <w:sz w:val="22"/>
+                <w:szCs w:val="22"/>
+              </w:rPr>
+              <w:t>Vasconcelos</w:t>
+            </w:r>
+            <w:proofErr w:type="spellEnd"/>
           </w:p>
         </w:tc>
         <w:tc>
@@ -790,7 +800,7 @@
         <w:spacing w:before="480" w:after="180" w:line="240" w:lineRule="auto"/>
         <w:contextualSpacing w:val="0"/>
       </w:pPr>
-      <w:bookmarkStart w:id="8" w:name="_Toc527913069"/>
+      <w:bookmarkStart w:id="8" w:name="_Toc527918937"/>
       <w:r>
         <w:t>Table of Contents</w:t>
       </w:r>
@@ -814,6 +824,8 @@
       </w:sdtPr>
       <w:sdtEndPr/>
       <w:sdtContent>
+        <w:bookmarkStart w:id="9" w:name="_GoBack" w:displacedByCustomXml="prev"/>
+        <w:bookmarkEnd w:id="9" w:displacedByCustomXml="prev"/>
         <w:p>
           <w:pPr>
             <w:pStyle w:val="TOC1"/>
@@ -821,7 +833,10 @@
               <w:tab w:val="right" w:leader="dot" w:pos="9350"/>
             </w:tabs>
             <w:rPr>
+              <w:rFonts w:asciiTheme="minorHAnsi" w:eastAsiaTheme="minorEastAsia" w:hAnsiTheme="minorHAnsi" w:cstheme="minorBidi"/>
               <w:noProof/>
+              <w:color w:val="auto"/>
+              <w:lang w:val="en-US"/>
             </w:rPr>
           </w:pPr>
           <w:r>
@@ -833,7 +848,7 @@
           <w:r>
             <w:fldChar w:fldCharType="separate"/>
           </w:r>
-          <w:hyperlink w:anchor="_Toc527913068" w:history="1">
+          <w:hyperlink w:anchor="_Toc527918936" w:history="1">
             <w:r>
               <w:rPr>
                 <w:rStyle w:val="Hyperlink"/>
@@ -850,10 +865,13 @@
               <w:tab w:val="right" w:leader="dot" w:pos="9350"/>
             </w:tabs>
             <w:rPr>
+              <w:rFonts w:asciiTheme="minorHAnsi" w:eastAsiaTheme="minorEastAsia" w:hAnsiTheme="minorHAnsi" w:cstheme="minorBidi"/>
               <w:noProof/>
+              <w:color w:val="auto"/>
+              <w:lang w:val="en-US"/>
             </w:rPr>
           </w:pPr>
-          <w:hyperlink w:anchor="_Toc527913069" w:history="1">
+          <w:hyperlink w:anchor="_Toc527918937" w:history="1">
             <w:r>
               <w:rPr>
                 <w:rStyle w:val="Hyperlink"/>
@@ -870,10 +888,13 @@
               <w:tab w:val="right" w:leader="dot" w:pos="9350"/>
             </w:tabs>
             <w:rPr>
+              <w:rFonts w:asciiTheme="minorHAnsi" w:eastAsiaTheme="minorEastAsia" w:hAnsiTheme="minorHAnsi" w:cstheme="minorBidi"/>
               <w:noProof/>
+              <w:color w:val="auto"/>
+              <w:lang w:val="en-US"/>
             </w:rPr>
           </w:pPr>
-          <w:hyperlink w:anchor="_Toc527913070" w:history="1">
+          <w:hyperlink w:anchor="_Toc527918938" w:history="1">
             <w:r>
               <w:rPr>
                 <w:rStyle w:val="Hyperlink"/>
@@ -890,10 +911,13 @@
               <w:tab w:val="right" w:leader="dot" w:pos="9350"/>
             </w:tabs>
             <w:rPr>
+              <w:rFonts w:asciiTheme="minorHAnsi" w:eastAsiaTheme="minorEastAsia" w:hAnsiTheme="minorHAnsi" w:cstheme="minorBidi"/>
               <w:noProof/>
+              <w:color w:val="auto"/>
+              <w:lang w:val="en-US"/>
             </w:rPr>
           </w:pPr>
-          <w:hyperlink w:anchor="_Toc527913071" w:history="1">
+          <w:hyperlink w:anchor="_Toc527918939" w:history="1">
             <w:r>
               <w:rPr>
                 <w:rStyle w:val="Hyperlink"/>
@@ -910,10 +934,13 @@
               <w:tab w:val="right" w:leader="dot" w:pos="9350"/>
             </w:tabs>
             <w:rPr>
+              <w:rFonts w:asciiTheme="minorHAnsi" w:eastAsiaTheme="minorEastAsia" w:hAnsiTheme="minorHAnsi" w:cstheme="minorBidi"/>
               <w:noProof/>
+              <w:color w:val="auto"/>
+              <w:lang w:val="en-US"/>
             </w:rPr>
           </w:pPr>
-          <w:hyperlink w:anchor="_Toc527913072" w:history="1">
+          <w:hyperlink w:anchor="_Toc527918940" w:history="1">
             <w:r>
               <w:rPr>
                 <w:rStyle w:val="Hyperlink"/>
@@ -930,10 +957,13 @@
               <w:tab w:val="right" w:leader="dot" w:pos="9350"/>
             </w:tabs>
             <w:rPr>
+              <w:rFonts w:asciiTheme="minorHAnsi" w:eastAsiaTheme="minorEastAsia" w:hAnsiTheme="minorHAnsi" w:cstheme="minorBidi"/>
               <w:noProof/>
+              <w:color w:val="auto"/>
+              <w:lang w:val="en-US"/>
             </w:rPr>
           </w:pPr>
-          <w:hyperlink w:anchor="_Toc527913073" w:history="1">
+          <w:hyperlink w:anchor="_Toc527918941" w:history="1">
             <w:r>
               <w:rPr>
                 <w:rStyle w:val="Hyperlink"/>
@@ -950,10 +980,13 @@
               <w:tab w:val="right" w:leader="dot" w:pos="9350"/>
             </w:tabs>
             <w:rPr>
+              <w:rFonts w:asciiTheme="minorHAnsi" w:eastAsiaTheme="minorEastAsia" w:hAnsiTheme="minorHAnsi" w:cstheme="minorBidi"/>
               <w:noProof/>
+              <w:color w:val="auto"/>
+              <w:lang w:val="en-US"/>
             </w:rPr>
           </w:pPr>
-          <w:hyperlink w:anchor="_Toc527913074" w:history="1">
+          <w:hyperlink w:anchor="_Toc527918942" w:history="1">
             <w:r>
               <w:rPr>
                 <w:rStyle w:val="Hyperlink"/>
@@ -970,10 +1003,13 @@
               <w:tab w:val="right" w:leader="dot" w:pos="9350"/>
             </w:tabs>
             <w:rPr>
+              <w:rFonts w:asciiTheme="minorHAnsi" w:eastAsiaTheme="minorEastAsia" w:hAnsiTheme="minorHAnsi" w:cstheme="minorBidi"/>
               <w:noProof/>
+              <w:color w:val="auto"/>
+              <w:lang w:val="en-US"/>
             </w:rPr>
           </w:pPr>
-          <w:hyperlink w:anchor="_Toc527913075" w:history="1">
+          <w:hyperlink w:anchor="_Toc527918943" w:history="1">
             <w:r>
               <w:rPr>
                 <w:rStyle w:val="Hyperlink"/>
@@ -990,10 +1026,13 @@
               <w:tab w:val="right" w:leader="dot" w:pos="9350"/>
             </w:tabs>
             <w:rPr>
+              <w:rFonts w:asciiTheme="minorHAnsi" w:eastAsiaTheme="minorEastAsia" w:hAnsiTheme="minorHAnsi" w:cstheme="minorBidi"/>
               <w:noProof/>
+              <w:color w:val="auto"/>
+              <w:lang w:val="en-US"/>
             </w:rPr>
           </w:pPr>
-          <w:hyperlink w:anchor="_Toc527913076" w:history="1">
+          <w:hyperlink w:anchor="_Toc527918944" w:history="1">
             <w:r>
               <w:rPr>
                 <w:rStyle w:val="Hyperlink"/>
@@ -1010,10 +1049,13 @@
               <w:tab w:val="right" w:leader="dot" w:pos="9350"/>
             </w:tabs>
             <w:rPr>
+              <w:rFonts w:asciiTheme="minorHAnsi" w:eastAsiaTheme="minorEastAsia" w:hAnsiTheme="minorHAnsi" w:cstheme="minorBidi"/>
               <w:noProof/>
+              <w:color w:val="auto"/>
+              <w:lang w:val="en-US"/>
             </w:rPr>
           </w:pPr>
-          <w:hyperlink w:anchor="_Toc527913077" w:history="1">
+          <w:hyperlink w:anchor="_Toc527918945" w:history="1">
             <w:r>
               <w:rPr>
                 <w:rStyle w:val="Hyperlink"/>
@@ -1030,10 +1072,13 @@
               <w:tab w:val="right" w:leader="dot" w:pos="9350"/>
             </w:tabs>
             <w:rPr>
+              <w:rFonts w:asciiTheme="minorHAnsi" w:eastAsiaTheme="minorEastAsia" w:hAnsiTheme="minorHAnsi" w:cstheme="minorBidi"/>
               <w:noProof/>
+              <w:color w:val="auto"/>
+              <w:lang w:val="en-US"/>
             </w:rPr>
           </w:pPr>
-          <w:hyperlink w:anchor="_Toc527913078" w:history="1">
+          <w:hyperlink w:anchor="_Toc527918946" w:history="1">
             <w:r>
               <w:rPr>
                 <w:rStyle w:val="Hyperlink"/>
@@ -1050,10 +1095,13 @@
               <w:tab w:val="right" w:leader="dot" w:pos="9350"/>
             </w:tabs>
             <w:rPr>
+              <w:rFonts w:asciiTheme="minorHAnsi" w:eastAsiaTheme="minorEastAsia" w:hAnsiTheme="minorHAnsi" w:cstheme="minorBidi"/>
               <w:noProof/>
+              <w:color w:val="auto"/>
+              <w:lang w:val="en-US"/>
             </w:rPr>
           </w:pPr>
-          <w:hyperlink w:anchor="_Toc527913079" w:history="1">
+          <w:hyperlink w:anchor="_Toc527918947" w:history="1">
             <w:r>
               <w:rPr>
                 <w:rStyle w:val="Hyperlink"/>
@@ -1088,12 +1136,12 @@
         <w:pStyle w:val="Heading1"/>
         <w:contextualSpacing w:val="0"/>
       </w:pPr>
-      <w:bookmarkStart w:id="9" w:name="_Toc527913070"/>
+      <w:bookmarkStart w:id="10" w:name="_Toc527918938"/>
       <w:r>
         <w:lastRenderedPageBreak/>
         <w:t>Purpose of the Functional Safety Concept</w:t>
       </w:r>
-      <w:bookmarkEnd w:id="9"/>
+      <w:bookmarkEnd w:id="10"/>
     </w:p>
     <w:p/>
     <w:p>
@@ -1122,22 +1170,22 @@
         <w:pStyle w:val="Heading1"/>
         <w:contextualSpacing w:val="0"/>
       </w:pPr>
-      <w:bookmarkStart w:id="10" w:name="_Toc527913071"/>
+      <w:bookmarkStart w:id="11" w:name="_Toc527918939"/>
       <w:r>
         <w:t>Inputs to the Functional Safety Concept</w:t>
       </w:r>
-      <w:bookmarkEnd w:id="10"/>
+      <w:bookmarkEnd w:id="11"/>
     </w:p>
     <w:p>
       <w:pPr>
         <w:pStyle w:val="Heading2"/>
         <w:contextualSpacing w:val="0"/>
       </w:pPr>
-      <w:bookmarkStart w:id="11" w:name="_Toc527913072"/>
+      <w:bookmarkStart w:id="12" w:name="_Toc527918940"/>
       <w:r>
         <w:t>Safety goals from the Hazard Analysis and Risk Assessment</w:t>
       </w:r>
-      <w:bookmarkEnd w:id="11"/>
+      <w:bookmarkEnd w:id="12"/>
     </w:p>
     <w:p/>
     <w:tbl>
@@ -1258,21 +1306,7 @@
                 <w:sz w:val="20"/>
                 <w:szCs w:val="20"/>
               </w:rPr>
-              <w:t>The osci</w:t>
-            </w:r>
-            <w:r>
-              <w:rPr>
-                <w:sz w:val="20"/>
-                <w:szCs w:val="20"/>
-              </w:rPr>
-              <w:t>l</w:t>
-            </w:r>
-            <w:r>
-              <w:rPr>
-                <w:sz w:val="20"/>
-                <w:szCs w:val="20"/>
-              </w:rPr>
-              <w:t>lating steering torque from the lane departure warning function shall be limited.</w:t>
+              <w:t>The oscillating steering torque from the lane departure warning function shall be limited.</w:t>
             </w:r>
           </w:p>
         </w:tc>
@@ -1387,12 +1421,12 @@
         <w:pStyle w:val="Heading2"/>
         <w:contextualSpacing w:val="0"/>
       </w:pPr>
-      <w:bookmarkStart w:id="12" w:name="_Toc527913073"/>
+      <w:bookmarkStart w:id="13" w:name="_Toc527918941"/>
       <w:r>
         <w:lastRenderedPageBreak/>
         <w:t>Preliminary Architecture</w:t>
       </w:r>
-      <w:bookmarkEnd w:id="12"/>
+      <w:bookmarkEnd w:id="13"/>
     </w:p>
     <w:p>
       <w:r>
@@ -1908,13 +1942,13 @@
         <w:pStyle w:val="Heading1"/>
         <w:contextualSpacing w:val="0"/>
       </w:pPr>
-      <w:bookmarkStart w:id="13" w:name="_v8l7qfui8b16" w:colFirst="0" w:colLast="0"/>
-      <w:bookmarkStart w:id="14" w:name="_Toc527913074"/>
-      <w:bookmarkEnd w:id="13"/>
+      <w:bookmarkStart w:id="14" w:name="_v8l7qfui8b16" w:colFirst="0" w:colLast="0"/>
+      <w:bookmarkStart w:id="15" w:name="_Toc527918942"/>
+      <w:bookmarkEnd w:id="14"/>
       <w:r>
         <w:t>Functional Safety Concept</w:t>
       </w:r>
-      <w:bookmarkEnd w:id="14"/>
+      <w:bookmarkEnd w:id="15"/>
     </w:p>
     <w:p>
       <w:r>
@@ -1978,11 +2012,11 @@
         <w:pStyle w:val="Heading2"/>
         <w:contextualSpacing w:val="0"/>
       </w:pPr>
-      <w:bookmarkStart w:id="15" w:name="_Toc527913075"/>
+      <w:bookmarkStart w:id="16" w:name="_Toc527918943"/>
       <w:r>
         <w:t>Functional Safety Analysis</w:t>
       </w:r>
-      <w:bookmarkEnd w:id="15"/>
+      <w:bookmarkEnd w:id="16"/>
     </w:p>
     <w:p/>
     <w:tbl>
@@ -2483,11 +2517,11 @@
         <w:pStyle w:val="Heading2"/>
         <w:contextualSpacing w:val="0"/>
       </w:pPr>
-      <w:bookmarkStart w:id="16" w:name="_Toc527913076"/>
+      <w:bookmarkStart w:id="17" w:name="_Toc527918944"/>
       <w:r>
         <w:t>Functional Safety Requirements</w:t>
       </w:r>
-      <w:bookmarkEnd w:id="16"/>
+      <w:bookmarkEnd w:id="17"/>
     </w:p>
     <w:p/>
     <w:p>
@@ -2719,8 +2753,13 @@
               <w:spacing w:line="240" w:lineRule="auto"/>
             </w:pPr>
             <w:r>
-              <w:t>The lane assistance item shall ensure that the lane departure warning oscillating torque amplitude is below Max_Torque_Amplitude</w:t>
-            </w:r>
+              <w:t xml:space="preserve">The lane assistance item shall ensure that the lane departure warning oscillating torque amplitude is below </w:t>
+            </w:r>
+            <w:proofErr w:type="spellStart"/>
+            <w:r>
+              <w:t>Max_Torque_Amplitude</w:t>
+            </w:r>
+            <w:proofErr w:type="spellEnd"/>
           </w:p>
         </w:tc>
         <w:tc>
@@ -2848,8 +2887,13 @@
               <w:spacing w:line="240" w:lineRule="auto"/>
             </w:pPr>
             <w:r>
-              <w:t>The lane assistance item shall ensure that the lane departure warning oscillating torque frequency is below Max_Torque_Frequency</w:t>
-            </w:r>
+              <w:t xml:space="preserve">The lane assistance item shall ensure that the lane departure warning oscillating torque frequency is below </w:t>
+            </w:r>
+            <w:proofErr w:type="spellStart"/>
+            <w:r>
+              <w:t>Max_Torque_Frequency</w:t>
+            </w:r>
+            <w:proofErr w:type="spellEnd"/>
           </w:p>
         </w:tc>
         <w:tc>
@@ -3150,8 +3194,21 @@
               <w:spacing w:line="240" w:lineRule="auto"/>
             </w:pPr>
             <w:r>
-              <w:t>Test using a value over Max_Torque_Amplitude and verify that the system is turned off within 50 ms.</w:t>
-            </w:r>
+              <w:t xml:space="preserve">Test using a value over </w:t>
+            </w:r>
+            <w:proofErr w:type="spellStart"/>
+            <w:r>
+              <w:t>Max_Torque_Amplitude</w:t>
+            </w:r>
+            <w:proofErr w:type="spellEnd"/>
+            <w:r>
+              <w:t xml:space="preserve"> and verify that the system is turned off within 50 </w:t>
+            </w:r>
+            <w:proofErr w:type="spellStart"/>
+            <w:r>
+              <w:t>ms.</w:t>
+            </w:r>
+            <w:proofErr w:type="spellEnd"/>
           </w:p>
         </w:tc>
       </w:tr>
@@ -3248,8 +3305,21 @@
               <w:spacing w:line="240" w:lineRule="auto"/>
             </w:pPr>
             <w:r>
-              <w:t>Test using a value over Max_Torque_Frequency and verify that the system is turned off within 50 ms.</w:t>
-            </w:r>
+              <w:t xml:space="preserve">Test using a value over </w:t>
+            </w:r>
+            <w:proofErr w:type="spellStart"/>
+            <w:r>
+              <w:t>Max_Torque_Frequency</w:t>
+            </w:r>
+            <w:proofErr w:type="spellEnd"/>
+            <w:r>
+              <w:t xml:space="preserve"> and verify that the system is turned off within 50 </w:t>
+            </w:r>
+            <w:proofErr w:type="spellStart"/>
+            <w:r>
+              <w:t>ms.</w:t>
+            </w:r>
+            <w:proofErr w:type="spellEnd"/>
           </w:p>
         </w:tc>
       </w:tr>
@@ -3487,8 +3557,13 @@
               <w:t>T</w:t>
             </w:r>
             <w:r>
-              <w:t>he electronic power steering ECU shall ensure that the lane keeping assistance torque is applied for only Max_Duration</w:t>
-            </w:r>
+              <w:t xml:space="preserve">he electronic power steering ECU shall ensure that the lane keeping assistance torque is applied for only </w:t>
+            </w:r>
+            <w:proofErr w:type="spellStart"/>
+            <w:r>
+              <w:t>Max_Duration</w:t>
+            </w:r>
+            <w:proofErr w:type="spellEnd"/>
             <w:r>
               <w:t>.</w:t>
             </w:r>
@@ -3624,8 +3699,13 @@
               <w:t xml:space="preserve">he electronic power steering ECU shall ensure that the lane keeping assistance torque applied </w:t>
             </w:r>
             <w:r>
-              <w:t>is not higher than Max_Torque_Amount</w:t>
-            </w:r>
+              <w:t xml:space="preserve">is not higher than </w:t>
+            </w:r>
+            <w:proofErr w:type="spellStart"/>
+            <w:r>
+              <w:t>Max_Torque_Amount</w:t>
+            </w:r>
+            <w:proofErr w:type="spellEnd"/>
           </w:p>
         </w:tc>
         <w:tc>
@@ -3916,8 +3996,6 @@
             <w:r>
               <w:t>Verify that the drivers are dissuaded from taking their hands off the steering wheel with the selected max duration.</w:t>
             </w:r>
-            <w:bookmarkStart w:id="17" w:name="_GoBack"/>
-            <w:bookmarkEnd w:id="17"/>
           </w:p>
         </w:tc>
       </w:tr>
@@ -4016,8 +4094,21 @@
               <w:spacing w:line="240" w:lineRule="auto"/>
             </w:pPr>
             <w:r>
-              <w:t>Test using a value over Max_Torque_Magnitude and verify that the system is turned off within 50 ms.</w:t>
-            </w:r>
+              <w:t xml:space="preserve">Test using a value over </w:t>
+            </w:r>
+            <w:proofErr w:type="spellStart"/>
+            <w:r>
+              <w:t>Max_Torque_Magnitude</w:t>
+            </w:r>
+            <w:proofErr w:type="spellEnd"/>
+            <w:r>
+              <w:t xml:space="preserve"> and verify that the system is turned off within 50 </w:t>
+            </w:r>
+            <w:proofErr w:type="spellStart"/>
+            <w:r>
+              <w:t>ms.</w:t>
+            </w:r>
+            <w:proofErr w:type="spellEnd"/>
           </w:p>
         </w:tc>
       </w:tr>
@@ -4028,7 +4119,7 @@
         <w:pStyle w:val="Heading2"/>
         <w:contextualSpacing w:val="0"/>
       </w:pPr>
-      <w:bookmarkStart w:id="18" w:name="_Toc527913077"/>
+      <w:bookmarkStart w:id="18" w:name="_Toc527918945"/>
       <w:r>
         <w:lastRenderedPageBreak/>
         <w:t>Refinement of the System Architecture</w:t>
@@ -4089,12 +4180,9 @@
         <w:pStyle w:val="Heading2"/>
         <w:contextualSpacing w:val="0"/>
       </w:pPr>
-      <w:bookmarkStart w:id="19" w:name="_Toc527913078"/>
+      <w:bookmarkStart w:id="19" w:name="_Toc527918946"/>
       <w:r>
-        <w:t>Allocation of Functional Safety Requirement</w:t>
-      </w:r>
-      <w:r>
-        <w:t>s to Architecture Elements</w:t>
+        <w:t>Allocation of Functional Safety Requirements to Architecture Elements</w:t>
       </w:r>
       <w:bookmarkEnd w:id="19"/>
     </w:p>
@@ -4202,13 +4290,7 @@
               <w:rPr>
                 <w:b/>
               </w:rPr>
-              <w:t>Electronic Pow</w:t>
-            </w:r>
-            <w:r>
-              <w:rPr>
-                <w:b/>
-              </w:rPr>
-              <w:t>er Steering ECU</w:t>
+              <w:t>Electronic Power Steering ECU</w:t>
             </w:r>
           </w:p>
         </w:tc>
@@ -4334,8 +4416,13 @@
               <w:spacing w:line="240" w:lineRule="auto"/>
             </w:pPr>
             <w:r>
-              <w:t>The lane assistance item shall ensure that the lane departure warning oscillating torque amplitude is below Max_Torque_Amplitude</w:t>
-            </w:r>
+              <w:t xml:space="preserve">The lane assistance item shall ensure that the lane departure warning oscillating torque amplitude is below </w:t>
+            </w:r>
+            <w:proofErr w:type="spellStart"/>
+            <w:r>
+              <w:t>Max_Torque_Amplitude</w:t>
+            </w:r>
+            <w:proofErr w:type="spellEnd"/>
           </w:p>
         </w:tc>
         <w:tc>
@@ -4478,8 +4565,13 @@
               <w:spacing w:line="240" w:lineRule="auto"/>
             </w:pPr>
             <w:r>
-              <w:t>The lane assistance item shall ensure that the lane departure warning oscillating torque frequency is below Max_Torque_Frequency</w:t>
-            </w:r>
+              <w:t xml:space="preserve">The lane assistance item shall ensure that the lane departure warning oscillating torque frequency is below </w:t>
+            </w:r>
+            <w:proofErr w:type="spellStart"/>
+            <w:r>
+              <w:t>Max_Torque_Frequency</w:t>
+            </w:r>
+            <w:proofErr w:type="spellEnd"/>
           </w:p>
         </w:tc>
         <w:tc>
@@ -4625,8 +4717,13 @@
               <w:t>T</w:t>
             </w:r>
             <w:r>
-              <w:t>he electronic power steering ECU shall ensure that the lane keeping assistance torque is applied for only Max_Duration</w:t>
-            </w:r>
+              <w:t xml:space="preserve">he electronic power steering ECU shall ensure that the lane keeping assistance torque is applied for only </w:t>
+            </w:r>
+            <w:proofErr w:type="spellStart"/>
+            <w:r>
+              <w:t>Max_Duration</w:t>
+            </w:r>
+            <w:proofErr w:type="spellEnd"/>
             <w:r>
               <w:t>.</w:t>
             </w:r>
@@ -4777,8 +4874,13 @@
               <w:t xml:space="preserve">he electronic power steering ECU shall ensure that the lane keeping assistance torque applied </w:t>
             </w:r>
             <w:r>
-              <w:t>is not higher than Max_Torque_Amount</w:t>
-            </w:r>
+              <w:t xml:space="preserve">is not higher than </w:t>
+            </w:r>
+            <w:proofErr w:type="spellStart"/>
+            <w:r>
+              <w:t>Max_Torque_Amount</w:t>
+            </w:r>
+            <w:proofErr w:type="spellEnd"/>
           </w:p>
         </w:tc>
         <w:tc>
@@ -4861,7 +4963,7 @@
         <w:pStyle w:val="Heading2"/>
         <w:contextualSpacing w:val="0"/>
       </w:pPr>
-      <w:bookmarkStart w:id="20" w:name="_Toc527913079"/>
+      <w:bookmarkStart w:id="20" w:name="_Toc527918947"/>
       <w:r>
         <w:t>Warning and Degradation Concept</w:t>
       </w:r>
@@ -5305,7 +5407,15 @@
               <w:t xml:space="preserve">ane keeping assistance function </w:t>
             </w:r>
             <w:r>
-              <w:t>is active for more than Max_Duration.</w:t>
+              <w:t xml:space="preserve">is active for more than </w:t>
+            </w:r>
+            <w:proofErr w:type="spellStart"/>
+            <w:r>
+              <w:t>Max_Duration</w:t>
+            </w:r>
+            <w:proofErr w:type="spellEnd"/>
+            <w:r>
+              <w:t>.</w:t>
             </w:r>
           </w:p>
         </w:tc>

</xml_diff>

<commit_message>
Adjusted LDW and LKA Safe States to reflect that a better safe state (rather than turning the LA system off) is to set the output torque from the LA functions to zero.
</commit_message>
<xml_diff>
--- a/03_FunctionalSafetyConcept_LaneAssistance.docx
+++ b/03_FunctionalSafetyConcept_LaneAssistance.docx
@@ -541,27 +541,19 @@
                 <w:szCs w:val="22"/>
               </w:rPr>
             </w:pPr>
-          </w:p>
-        </w:tc>
-        <w:tc>
-          <w:tcPr>
-            <w:tcW w:w="1275" w:type="dxa"/>
-          </w:tcPr>
-          <w:p>
-            <w:pPr>
-              <w:widowControl w:val="0"/>
-              <w:contextualSpacing w:val="0"/>
+            <w:r>
               <w:rPr>
                 <w:rFonts w:ascii="Calibri" w:eastAsia="Calibri" w:hAnsi="Calibri" w:cs="Calibri"/>
                 <w:sz w:val="22"/>
                 <w:szCs w:val="22"/>
               </w:rPr>
-            </w:pPr>
-          </w:p>
-        </w:tc>
-        <w:tc>
-          <w:tcPr>
-            <w:tcW w:w="2100" w:type="dxa"/>
+              <w:t>2018-10-22</w:t>
+            </w:r>
+          </w:p>
+        </w:tc>
+        <w:tc>
+          <w:tcPr>
+            <w:tcW w:w="1275" w:type="dxa"/>
           </w:tcPr>
           <w:p>
             <w:pPr>
@@ -573,29 +565,19 @@
                 <w:szCs w:val="22"/>
               </w:rPr>
             </w:pPr>
-          </w:p>
-        </w:tc>
-        <w:tc>
-          <w:tcPr>
-            <w:tcW w:w="4785" w:type="dxa"/>
-          </w:tcPr>
-          <w:p>
-            <w:pPr>
-              <w:widowControl w:val="0"/>
-              <w:contextualSpacing w:val="0"/>
+            <w:r>
               <w:rPr>
                 <w:rFonts w:ascii="Calibri" w:eastAsia="Calibri" w:hAnsi="Calibri" w:cs="Calibri"/>
                 <w:sz w:val="22"/>
                 <w:szCs w:val="22"/>
               </w:rPr>
-            </w:pPr>
-          </w:p>
-        </w:tc>
-      </w:tr>
-      <w:tr>
-        <w:tc>
-          <w:tcPr>
-            <w:tcW w:w="1470" w:type="dxa"/>
+              <w:t>2.0</w:t>
+            </w:r>
+          </w:p>
+        </w:tc>
+        <w:tc>
+          <w:tcPr>
+            <w:tcW w:w="2100" w:type="dxa"/>
           </w:tcPr>
           <w:p>
             <w:pPr>
@@ -607,38 +589,24 @@
                 <w:szCs w:val="22"/>
               </w:rPr>
             </w:pPr>
-          </w:p>
-        </w:tc>
-        <w:tc>
-          <w:tcPr>
-            <w:tcW w:w="1275" w:type="dxa"/>
-          </w:tcPr>
-          <w:p>
-            <w:pPr>
-              <w:widowControl w:val="0"/>
-              <w:contextualSpacing w:val="0"/>
+            <w:r>
               <w:rPr>
                 <w:rFonts w:ascii="Calibri" w:eastAsia="Calibri" w:hAnsi="Calibri" w:cs="Calibri"/>
                 <w:sz w:val="22"/>
                 <w:szCs w:val="22"/>
               </w:rPr>
-            </w:pPr>
-          </w:p>
-        </w:tc>
-        <w:tc>
-          <w:tcPr>
-            <w:tcW w:w="2100" w:type="dxa"/>
-          </w:tcPr>
-          <w:p>
-            <w:pPr>
-              <w:widowControl w:val="0"/>
-              <w:contextualSpacing w:val="0"/>
+              <w:t xml:space="preserve">Rodrigo </w:t>
+            </w:r>
+            <w:proofErr w:type="spellStart"/>
+            <w:r>
               <w:rPr>
                 <w:rFonts w:ascii="Calibri" w:eastAsia="Calibri" w:hAnsi="Calibri" w:cs="Calibri"/>
                 <w:sz w:val="22"/>
                 <w:szCs w:val="22"/>
               </w:rPr>
-            </w:pPr>
+              <w:t>Vasconcelos</w:t>
+            </w:r>
+            <w:proofErr w:type="spellEnd"/>
           </w:p>
         </w:tc>
         <w:tc>
@@ -655,45 +623,31 @@
                 <w:szCs w:val="22"/>
               </w:rPr>
             </w:pPr>
-          </w:p>
-        </w:tc>
-      </w:tr>
-      <w:tr>
-        <w:tc>
-          <w:tcPr>
-            <w:tcW w:w="1470" w:type="dxa"/>
-          </w:tcPr>
-          <w:p>
-            <w:pPr>
-              <w:widowControl w:val="0"/>
-              <w:contextualSpacing w:val="0"/>
+            <w:r>
               <w:rPr>
                 <w:rFonts w:ascii="Calibri" w:eastAsia="Calibri" w:hAnsi="Calibri" w:cs="Calibri"/>
                 <w:sz w:val="22"/>
                 <w:szCs w:val="22"/>
               </w:rPr>
-            </w:pPr>
-          </w:p>
-        </w:tc>
-        <w:tc>
-          <w:tcPr>
-            <w:tcW w:w="1275" w:type="dxa"/>
-          </w:tcPr>
-          <w:p>
-            <w:pPr>
-              <w:widowControl w:val="0"/>
-              <w:contextualSpacing w:val="0"/>
+              <w:t>Adjusted LDW and LKA Safe State to reflect that a better safe state (rather than turning the LA system off) is to set the output torque from the LA function</w:t>
+            </w:r>
+            <w:bookmarkStart w:id="7" w:name="_GoBack"/>
+            <w:bookmarkEnd w:id="7"/>
+            <w:r>
               <w:rPr>
                 <w:rFonts w:ascii="Calibri" w:eastAsia="Calibri" w:hAnsi="Calibri" w:cs="Calibri"/>
                 <w:sz w:val="22"/>
                 <w:szCs w:val="22"/>
               </w:rPr>
-            </w:pPr>
-          </w:p>
-        </w:tc>
-        <w:tc>
-          <w:tcPr>
-            <w:tcW w:w="2100" w:type="dxa"/>
+              <w:t>s to zero.</w:t>
+            </w:r>
+          </w:p>
+        </w:tc>
+      </w:tr>
+      <w:tr>
+        <w:tc>
+          <w:tcPr>
+            <w:tcW w:w="1470" w:type="dxa"/>
           </w:tcPr>
           <w:p>
             <w:pPr>
@@ -709,7 +663,7 @@
         </w:tc>
         <w:tc>
           <w:tcPr>
-            <w:tcW w:w="4785" w:type="dxa"/>
+            <w:tcW w:w="1275" w:type="dxa"/>
           </w:tcPr>
           <w:p>
             <w:pPr>
@@ -723,11 +677,9 @@
             </w:pPr>
           </w:p>
         </w:tc>
-      </w:tr>
-      <w:tr>
-        <w:tc>
-          <w:tcPr>
-            <w:tcW w:w="1470" w:type="dxa"/>
+        <w:tc>
+          <w:tcPr>
+            <w:tcW w:w="2100" w:type="dxa"/>
           </w:tcPr>
           <w:p>
             <w:pPr>
@@ -743,7 +695,7 @@
         </w:tc>
         <w:tc>
           <w:tcPr>
-            <w:tcW w:w="1275" w:type="dxa"/>
+            <w:tcW w:w="4785" w:type="dxa"/>
           </w:tcPr>
           <w:p>
             <w:pPr>
@@ -755,8 +707,108 @@
                 <w:szCs w:val="22"/>
               </w:rPr>
             </w:pPr>
-            <w:bookmarkStart w:id="7" w:name="_2s8eyo1" w:colFirst="0" w:colLast="0"/>
-            <w:bookmarkEnd w:id="7"/>
+          </w:p>
+        </w:tc>
+      </w:tr>
+      <w:tr>
+        <w:tc>
+          <w:tcPr>
+            <w:tcW w:w="1470" w:type="dxa"/>
+          </w:tcPr>
+          <w:p>
+            <w:pPr>
+              <w:widowControl w:val="0"/>
+              <w:contextualSpacing w:val="0"/>
+              <w:rPr>
+                <w:rFonts w:ascii="Calibri" w:eastAsia="Calibri" w:hAnsi="Calibri" w:cs="Calibri"/>
+                <w:sz w:val="22"/>
+                <w:szCs w:val="22"/>
+              </w:rPr>
+            </w:pPr>
+          </w:p>
+        </w:tc>
+        <w:tc>
+          <w:tcPr>
+            <w:tcW w:w="1275" w:type="dxa"/>
+          </w:tcPr>
+          <w:p>
+            <w:pPr>
+              <w:widowControl w:val="0"/>
+              <w:contextualSpacing w:val="0"/>
+              <w:rPr>
+                <w:rFonts w:ascii="Calibri" w:eastAsia="Calibri" w:hAnsi="Calibri" w:cs="Calibri"/>
+                <w:sz w:val="22"/>
+                <w:szCs w:val="22"/>
+              </w:rPr>
+            </w:pPr>
+          </w:p>
+        </w:tc>
+        <w:tc>
+          <w:tcPr>
+            <w:tcW w:w="2100" w:type="dxa"/>
+          </w:tcPr>
+          <w:p>
+            <w:pPr>
+              <w:widowControl w:val="0"/>
+              <w:contextualSpacing w:val="0"/>
+              <w:rPr>
+                <w:rFonts w:ascii="Calibri" w:eastAsia="Calibri" w:hAnsi="Calibri" w:cs="Calibri"/>
+                <w:sz w:val="22"/>
+                <w:szCs w:val="22"/>
+              </w:rPr>
+            </w:pPr>
+          </w:p>
+        </w:tc>
+        <w:tc>
+          <w:tcPr>
+            <w:tcW w:w="4785" w:type="dxa"/>
+          </w:tcPr>
+          <w:p>
+            <w:pPr>
+              <w:widowControl w:val="0"/>
+              <w:contextualSpacing w:val="0"/>
+              <w:rPr>
+                <w:rFonts w:ascii="Calibri" w:eastAsia="Calibri" w:hAnsi="Calibri" w:cs="Calibri"/>
+                <w:sz w:val="22"/>
+                <w:szCs w:val="22"/>
+              </w:rPr>
+            </w:pPr>
+          </w:p>
+        </w:tc>
+      </w:tr>
+      <w:tr>
+        <w:tc>
+          <w:tcPr>
+            <w:tcW w:w="1470" w:type="dxa"/>
+          </w:tcPr>
+          <w:p>
+            <w:pPr>
+              <w:widowControl w:val="0"/>
+              <w:contextualSpacing w:val="0"/>
+              <w:rPr>
+                <w:rFonts w:ascii="Calibri" w:eastAsia="Calibri" w:hAnsi="Calibri" w:cs="Calibri"/>
+                <w:sz w:val="22"/>
+                <w:szCs w:val="22"/>
+              </w:rPr>
+            </w:pPr>
+          </w:p>
+        </w:tc>
+        <w:tc>
+          <w:tcPr>
+            <w:tcW w:w="1275" w:type="dxa"/>
+          </w:tcPr>
+          <w:p>
+            <w:pPr>
+              <w:widowControl w:val="0"/>
+              <w:contextualSpacing w:val="0"/>
+              <w:rPr>
+                <w:rFonts w:ascii="Calibri" w:eastAsia="Calibri" w:hAnsi="Calibri" w:cs="Calibri"/>
+                <w:sz w:val="22"/>
+                <w:szCs w:val="22"/>
+              </w:rPr>
+            </w:pPr>
+            <w:bookmarkStart w:id="8" w:name="_2s8eyo1" w:colFirst="0" w:colLast="0"/>
+            <w:bookmarkEnd w:id="8"/>
           </w:p>
         </w:tc>
         <w:tc>
@@ -800,11 +852,11 @@
         <w:spacing w:before="480" w:after="180" w:line="240" w:lineRule="auto"/>
         <w:contextualSpacing w:val="0"/>
       </w:pPr>
-      <w:bookmarkStart w:id="8" w:name="_Toc527918937"/>
+      <w:bookmarkStart w:id="9" w:name="_Toc527918937"/>
       <w:r>
         <w:t>Table of Contents</w:t>
       </w:r>
-      <w:bookmarkEnd w:id="8"/>
+      <w:bookmarkEnd w:id="9"/>
     </w:p>
     <w:p>
       <w:pPr>
@@ -824,8 +876,6 @@
       </w:sdtPr>
       <w:sdtEndPr/>
       <w:sdtContent>
-        <w:bookmarkStart w:id="9" w:name="_GoBack" w:displacedByCustomXml="prev"/>
-        <w:bookmarkEnd w:id="9" w:displacedByCustomXml="prev"/>
         <w:p>
           <w:pPr>
             <w:pStyle w:val="TOC1"/>
@@ -2818,7 +2868,13 @@
               <w:spacing w:line="240" w:lineRule="auto"/>
             </w:pPr>
             <w:r>
-              <w:t>Lane Assistance item off</w:t>
+              <w:t xml:space="preserve">Set LDW </w:t>
+            </w:r>
+            <w:r>
+              <w:t xml:space="preserve">output </w:t>
+            </w:r>
+            <w:r>
+              <w:t>torque to zero</w:t>
             </w:r>
           </w:p>
         </w:tc>
@@ -2952,7 +3008,13 @@
               <w:spacing w:line="240" w:lineRule="auto"/>
             </w:pPr>
             <w:r>
-              <w:t>Lane Assistance item off</w:t>
+              <w:t xml:space="preserve">Set LDW </w:t>
+            </w:r>
+            <w:r>
+              <w:t xml:space="preserve">output </w:t>
+            </w:r>
+            <w:r>
+              <w:t>torque to zero</w:t>
             </w:r>
           </w:p>
         </w:tc>
@@ -3625,7 +3687,13 @@
               <w:spacing w:line="240" w:lineRule="auto"/>
             </w:pPr>
             <w:r>
-              <w:t>Lane Assistance item off</w:t>
+              <w:t xml:space="preserve">Set </w:t>
+            </w:r>
+            <w:r>
+              <w:t xml:space="preserve">LKA </w:t>
+            </w:r>
+            <w:r>
+              <w:t>output torque to zero</w:t>
             </w:r>
           </w:p>
         </w:tc>
@@ -3764,7 +3832,13 @@
               <w:spacing w:line="240" w:lineRule="auto"/>
             </w:pPr>
             <w:r>
-              <w:t>Lane Assistance item off</w:t>
+              <w:t xml:space="preserve">Set </w:t>
+            </w:r>
+            <w:r>
+              <w:t xml:space="preserve">LKA </w:t>
+            </w:r>
+            <w:r>
+              <w:t>output torque to zero</w:t>
             </w:r>
           </w:p>
         </w:tc>

</xml_diff>